<commit_message>
Add to the notes list of the Atmel resources separation.
</commit_message>
<xml_diff>
--- a/Mosquito - notes.docx
+++ b/Mosquito - notes.docx
@@ -850,6 +850,244 @@
           <w:szCs w:val="28"/>
         </w:rPr>
         <w:t>Digital scope of the tilt.</w:t>
+      </w:r>
+    </w:p>
+    <w:p>
+      <w:pPr>
+        <w:bidi w:val="0"/>
+        <w:rPr>
+          <w:sz w:val="28"/>
+          <w:szCs w:val="28"/>
+        </w:rPr>
+      </w:pPr>
+    </w:p>
+    <w:p>
+      <w:pPr>
+        <w:bidi w:val="0"/>
+        <w:rPr>
+          <w:b/>
+          <w:bCs/>
+          <w:sz w:val="28"/>
+          <w:szCs w:val="28"/>
+        </w:rPr>
+      </w:pPr>
+      <w:r>
+        <w:rPr>
+          <w:b/>
+          <w:bCs/>
+          <w:sz w:val="28"/>
+          <w:szCs w:val="28"/>
+        </w:rPr>
+        <w:t>Atmel resource separation:</w:t>
+      </w:r>
+    </w:p>
+    <w:p>
+      <w:pPr>
+        <w:bidi w:val="0"/>
+        <w:rPr>
+          <w:sz w:val="28"/>
+          <w:szCs w:val="28"/>
+        </w:rPr>
+      </w:pPr>
+      <w:r>
+        <w:rPr>
+          <w:sz w:val="28"/>
+          <w:szCs w:val="28"/>
+        </w:rPr>
+        <w:t xml:space="preserve">I2c – </w:t>
+      </w:r>
+      <w:proofErr w:type="gramStart"/>
+      <w:r>
+        <w:rPr>
+          <w:sz w:val="28"/>
+          <w:szCs w:val="28"/>
+        </w:rPr>
+        <w:t>reading  the</w:t>
+      </w:r>
+      <w:proofErr w:type="gramEnd"/>
+      <w:r>
+        <w:rPr>
+          <w:sz w:val="28"/>
+          <w:szCs w:val="28"/>
+        </w:rPr>
+        <w:t xml:space="preserve"> IMU data. PD0</w:t>
+      </w:r>
+      <w:proofErr w:type="gramStart"/>
+      <w:r>
+        <w:rPr>
+          <w:sz w:val="28"/>
+          <w:szCs w:val="28"/>
+        </w:rPr>
+        <w:t>,PD1</w:t>
+      </w:r>
+      <w:proofErr w:type="gramEnd"/>
+      <w:r>
+        <w:rPr>
+          <w:sz w:val="28"/>
+          <w:szCs w:val="28"/>
+        </w:rPr>
+        <w:t>.</w:t>
+      </w:r>
+    </w:p>
+    <w:p>
+      <w:pPr>
+        <w:bidi w:val="0"/>
+        <w:rPr>
+          <w:sz w:val="28"/>
+          <w:szCs w:val="28"/>
+        </w:rPr>
+      </w:pPr>
+      <w:proofErr w:type="spellStart"/>
+      <w:proofErr w:type="gramStart"/>
+      <w:r>
+        <w:rPr>
+          <w:sz w:val="28"/>
+          <w:szCs w:val="28"/>
+        </w:rPr>
+        <w:t>PPMIn</w:t>
+      </w:r>
+      <w:proofErr w:type="spellEnd"/>
+      <w:r>
+        <w:rPr>
+          <w:sz w:val="28"/>
+          <w:szCs w:val="28"/>
+        </w:rPr>
+        <w:t xml:space="preserve">  -</w:t>
+      </w:r>
+      <w:proofErr w:type="gramEnd"/>
+      <w:r>
+        <w:rPr>
+          <w:sz w:val="28"/>
+          <w:szCs w:val="28"/>
+        </w:rPr>
+        <w:t xml:space="preserve"> timer1/counter1. PE7.</w:t>
+      </w:r>
+    </w:p>
+    <w:p>
+      <w:pPr>
+        <w:bidi w:val="0"/>
+        <w:rPr>
+          <w:sz w:val="28"/>
+          <w:szCs w:val="28"/>
+        </w:rPr>
+      </w:pPr>
+      <w:proofErr w:type="spellStart"/>
+      <w:proofErr w:type="gramStart"/>
+      <w:r>
+        <w:rPr>
+          <w:sz w:val="28"/>
+          <w:szCs w:val="28"/>
+        </w:rPr>
+        <w:t>PPMOut</w:t>
+      </w:r>
+      <w:proofErr w:type="spellEnd"/>
+      <w:r>
+        <w:rPr>
+          <w:sz w:val="28"/>
+          <w:szCs w:val="28"/>
+        </w:rPr>
+        <w:t xml:space="preserve"> – timer3/counter3.</w:t>
+      </w:r>
+      <w:proofErr w:type="gramEnd"/>
+      <w:r>
+        <w:rPr>
+          <w:sz w:val="28"/>
+          <w:szCs w:val="28"/>
+        </w:rPr>
+        <w:t xml:space="preserve"> </w:t>
+      </w:r>
+      <w:proofErr w:type="gramStart"/>
+      <w:r>
+        <w:rPr>
+          <w:sz w:val="28"/>
+          <w:szCs w:val="28"/>
+        </w:rPr>
+        <w:t>PF0-PF4.</w:t>
+      </w:r>
+      <w:proofErr w:type="gramEnd"/>
+    </w:p>
+    <w:p>
+      <w:pPr>
+        <w:bidi w:val="0"/>
+        <w:rPr>
+          <w:sz w:val="28"/>
+          <w:szCs w:val="28"/>
+        </w:rPr>
+      </w:pPr>
+      <w:proofErr w:type="gramStart"/>
+      <w:r>
+        <w:rPr>
+          <w:sz w:val="28"/>
+          <w:szCs w:val="28"/>
+        </w:rPr>
+        <w:t>Synchronous timer – timer0/counter0.</w:t>
+      </w:r>
+      <w:proofErr w:type="gramEnd"/>
+    </w:p>
+    <w:p>
+      <w:pPr>
+        <w:bidi w:val="0"/>
+        <w:rPr>
+          <w:sz w:val="28"/>
+          <w:szCs w:val="28"/>
+        </w:rPr>
+      </w:pPr>
+      <w:proofErr w:type="spellStart"/>
+      <w:proofErr w:type="gramStart"/>
+      <w:r>
+        <w:rPr>
+          <w:sz w:val="28"/>
+          <w:szCs w:val="28"/>
+        </w:rPr>
+        <w:t>Uart</w:t>
+      </w:r>
+      <w:proofErr w:type="spellEnd"/>
+      <w:r>
+        <w:rPr>
+          <w:sz w:val="28"/>
+          <w:szCs w:val="28"/>
+        </w:rPr>
+        <w:t xml:space="preserve"> – </w:t>
+      </w:r>
+      <w:proofErr w:type="spellStart"/>
+      <w:r>
+        <w:rPr>
+          <w:sz w:val="28"/>
+          <w:szCs w:val="28"/>
+        </w:rPr>
+        <w:t>uart</w:t>
+      </w:r>
+      <w:proofErr w:type="spellEnd"/>
+      <w:r>
+        <w:rPr>
+          <w:sz w:val="28"/>
+          <w:szCs w:val="28"/>
+        </w:rPr>
+        <w:t>.</w:t>
+      </w:r>
+      <w:proofErr w:type="gramEnd"/>
+      <w:r>
+        <w:rPr>
+          <w:sz w:val="28"/>
+          <w:szCs w:val="28"/>
+        </w:rPr>
+        <w:t xml:space="preserve"> PD2</w:t>
+      </w:r>
+      <w:proofErr w:type="gramStart"/>
+      <w:r>
+        <w:rPr>
+          <w:sz w:val="28"/>
+          <w:szCs w:val="28"/>
+        </w:rPr>
+        <w:t>,PD3</w:t>
+      </w:r>
+      <w:proofErr w:type="gramEnd"/>
+      <w:r>
+        <w:rPr>
+          <w:sz w:val="28"/>
+          <w:szCs w:val="28"/>
+        </w:rPr>
+        <w:t>.</w:t>
       </w:r>
     </w:p>
     <w:sectPr>

</xml_diff>